<commit_message>
[TattaArias] Acta de planeción Sprint I y Definición de módulos para historias de usuario y mockups
</commit_message>
<xml_diff>
--- a/Actas de Reunión/Sprint - 01/1. Acta Reunión Planeación - Sprint 01.docx
+++ b/Actas de Reunión/Sprint - 01/1. Acta Reunión Planeación - Sprint 01.docx
@@ -316,45 +316,14 @@
                 <w:u w:val="none"/>
               </w:rPr>
             </w:pPr>
-            <w:proofErr w:type="spellStart"/>
-            <w:r>
-              <w:rPr>
-                <w:rFonts w:ascii="Arvo" w:eastAsia="Arvo" w:hAnsi="Arvo" w:cs="Arvo"/>
-                <w:color w:val="454545"/>
-                <w:sz w:val="20"/>
-                <w:u w:val="none"/>
-              </w:rPr>
-              <w:t>Julian</w:t>
-            </w:r>
-            <w:proofErr w:type="spellEnd"/>
-            <w:r>
-              <w:rPr>
-                <w:rFonts w:ascii="Arvo" w:eastAsia="Arvo" w:hAnsi="Arvo" w:cs="Arvo"/>
-                <w:color w:val="454545"/>
-                <w:sz w:val="20"/>
-                <w:u w:val="none"/>
-              </w:rPr>
-              <w:t xml:space="preserve"> </w:t>
-            </w:r>
-            <w:proofErr w:type="spellStart"/>
-            <w:r>
-              <w:rPr>
-                <w:rFonts w:ascii="Arvo" w:eastAsia="Arvo" w:hAnsi="Arvo" w:cs="Arvo"/>
-                <w:color w:val="454545"/>
-                <w:sz w:val="20"/>
-                <w:u w:val="none"/>
-              </w:rPr>
-              <w:t>Andres</w:t>
-            </w:r>
-            <w:proofErr w:type="spellEnd"/>
-            <w:r>
-              <w:rPr>
-                <w:rFonts w:ascii="Arvo" w:eastAsia="Arvo" w:hAnsi="Arvo" w:cs="Arvo"/>
-                <w:color w:val="454545"/>
-                <w:sz w:val="20"/>
-                <w:u w:val="none"/>
-              </w:rPr>
-              <w:t xml:space="preserve"> Vargas (Scrum Master)</w:t>
+            <w:r>
+              <w:rPr>
+                <w:rFonts w:ascii="Arvo" w:eastAsia="Arvo" w:hAnsi="Arvo" w:cs="Arvo"/>
+                <w:color w:val="454545"/>
+                <w:sz w:val="20"/>
+                <w:u w:val="none"/>
+              </w:rPr>
+              <w:t>Julian Andres Vargas (Scrum Master)</w:t>
             </w:r>
           </w:p>
         </w:tc>
@@ -661,19 +630,8 @@
                 <w:sz w:val="20"/>
                 <w:u w:val="none"/>
               </w:rPr>
-              <w:t xml:space="preserve">Front </w:t>
-            </w:r>
-            <w:proofErr w:type="spellStart"/>
-            <w:r>
-              <w:rPr>
-                <w:rFonts w:ascii="Arvo" w:eastAsia="Arvo" w:hAnsi="Arvo" w:cs="Arvo"/>
-                <w:color w:val="454545"/>
-                <w:sz w:val="20"/>
-                <w:u w:val="none"/>
-              </w:rPr>
-              <w:t>end</w:t>
-            </w:r>
-            <w:proofErr w:type="spellEnd"/>
+              <w:t>Front end</w:t>
+            </w:r>
           </w:p>
         </w:tc>
         <w:tc>
@@ -771,19 +729,8 @@
                 <w:sz w:val="20"/>
                 <w:u w:val="none"/>
               </w:rPr>
-              <w:t xml:space="preserve">Front </w:t>
-            </w:r>
-            <w:proofErr w:type="spellStart"/>
-            <w:r>
-              <w:rPr>
-                <w:rFonts w:ascii="Arvo" w:eastAsia="Arvo" w:hAnsi="Arvo" w:cs="Arvo"/>
-                <w:color w:val="454545"/>
-                <w:sz w:val="20"/>
-                <w:u w:val="none"/>
-              </w:rPr>
-              <w:t>end</w:t>
-            </w:r>
-            <w:proofErr w:type="spellEnd"/>
+              <w:t>Front end</w:t>
+            </w:r>
           </w:p>
         </w:tc>
         <w:tc>
@@ -909,20 +856,9 @@
                 <w:sz w:val="20"/>
                 <w:u w:val="none"/>
               </w:rPr>
-              <w:t xml:space="preserve">Back </w:t>
-            </w:r>
-            <w:proofErr w:type="spellStart"/>
-            <w:r>
-              <w:rPr>
-                <w:rFonts w:ascii="Arvo" w:eastAsia="Arvo" w:hAnsi="Arvo" w:cs="Arvo"/>
-                <w:color w:val="454545"/>
-                <w:sz w:val="20"/>
-                <w:u w:val="none"/>
-              </w:rPr>
-              <w:t>end</w:t>
+              <w:t>Back end</w:t>
             </w:r>
             <w:bookmarkEnd w:id="0"/>
-            <w:proofErr w:type="spellEnd"/>
           </w:p>
         </w:tc>
         <w:tc>
@@ -981,25 +917,14 @@
                 <w:u w:val="none"/>
               </w:rPr>
             </w:pPr>
-            <w:proofErr w:type="spellStart"/>
-            <w:r>
-              <w:rPr>
-                <w:rFonts w:ascii="Arvo" w:eastAsia="Arvo" w:hAnsi="Arvo" w:cs="Arvo"/>
-                <w:color w:val="454545"/>
-                <w:sz w:val="20"/>
-                <w:u w:val="none"/>
-              </w:rPr>
-              <w:t>Sediel</w:t>
-            </w:r>
-            <w:proofErr w:type="spellEnd"/>
-            <w:r>
-              <w:rPr>
-                <w:rFonts w:ascii="Arvo" w:eastAsia="Arvo" w:hAnsi="Arvo" w:cs="Arvo"/>
-                <w:color w:val="454545"/>
-                <w:sz w:val="20"/>
-                <w:u w:val="none"/>
-              </w:rPr>
-              <w:t xml:space="preserve"> Ruiz</w:t>
+            <w:r>
+              <w:rPr>
+                <w:rFonts w:ascii="Arvo" w:eastAsia="Arvo" w:hAnsi="Arvo" w:cs="Arvo"/>
+                <w:color w:val="454545"/>
+                <w:sz w:val="20"/>
+                <w:u w:val="none"/>
+              </w:rPr>
+              <w:t>Sediel Ruiz</w:t>
             </w:r>
             <w:r>
               <w:rPr>
@@ -1058,19 +983,8 @@
                 <w:sz w:val="20"/>
                 <w:u w:val="none"/>
               </w:rPr>
-              <w:t xml:space="preserve">Full </w:t>
-            </w:r>
-            <w:proofErr w:type="spellStart"/>
-            <w:r>
-              <w:rPr>
-                <w:rFonts w:ascii="Arvo" w:eastAsia="Arvo" w:hAnsi="Arvo" w:cs="Arvo"/>
-                <w:color w:val="454545"/>
-                <w:sz w:val="20"/>
-                <w:u w:val="none"/>
-              </w:rPr>
-              <w:t>Stack</w:t>
-            </w:r>
-            <w:proofErr w:type="spellEnd"/>
+              <w:t>Full Stack</w:t>
+            </w:r>
           </w:p>
         </w:tc>
         <w:tc>
@@ -1317,19 +1231,34 @@
               <w:jc w:val="left"/>
               <w:rPr>
                 <w:rFonts w:ascii="Arvo" w:eastAsia="Arvo" w:hAnsi="Arvo" w:cs="Arvo"/>
-                <w:color w:val="454545"/>
-                <w:sz w:val="20"/>
-                <w:szCs w:val="20"/>
-              </w:rPr>
-            </w:pPr>
-            <w:r>
-              <w:rPr>
-                <w:rFonts w:ascii="Arvo" w:eastAsia="Arvo" w:hAnsi="Arvo" w:cs="Arvo"/>
-                <w:color w:val="454545"/>
-                <w:sz w:val="20"/>
-                <w:szCs w:val="20"/>
-              </w:rPr>
-              <w:t>Retroalimentación</w:t>
+                <w:b/>
+                <w:bCs/>
+                <w:color w:val="454545"/>
+                <w:sz w:val="20"/>
+                <w:szCs w:val="20"/>
+              </w:rPr>
+            </w:pPr>
+            <w:r>
+              <w:rPr>
+                <w:rFonts w:ascii="Arvo" w:eastAsia="Arvo" w:hAnsi="Arvo" w:cs="Arvo"/>
+                <w:b/>
+                <w:bCs/>
+                <w:color w:val="454545"/>
+                <w:sz w:val="20"/>
+                <w:szCs w:val="20"/>
+              </w:rPr>
+              <w:t>Capacitación uso de Zenhub</w:t>
+            </w:r>
+            <w:r>
+              <w:rPr>
+                <w:rFonts w:ascii="Arvo" w:eastAsia="Arvo" w:hAnsi="Arvo" w:cs="Arvo"/>
+                <w:b/>
+                <w:bCs/>
+                <w:color w:val="454545"/>
+                <w:sz w:val="20"/>
+                <w:szCs w:val="20"/>
+              </w:rPr>
+              <w:t>.</w:t>
             </w:r>
           </w:p>
           <w:p>
@@ -1349,34 +1278,29 @@
               <w:jc w:val="left"/>
               <w:rPr>
                 <w:rFonts w:ascii="Arvo" w:eastAsia="Arvo" w:hAnsi="Arvo" w:cs="Arvo"/>
-                <w:color w:val="454545"/>
-                <w:sz w:val="20"/>
-                <w:szCs w:val="20"/>
-              </w:rPr>
-            </w:pPr>
-            <w:r>
-              <w:rPr>
-                <w:rFonts w:ascii="Arvo" w:eastAsia="Arvo" w:hAnsi="Arvo" w:cs="Arvo"/>
-                <w:color w:val="454545"/>
-                <w:sz w:val="20"/>
-                <w:szCs w:val="20"/>
-              </w:rPr>
-              <w:t xml:space="preserve">Cronograma de actividades Scrum </w:t>
-            </w:r>
-            <w:proofErr w:type="spellStart"/>
-            <w:r>
-              <w:rPr>
-                <w:rFonts w:ascii="Arvo" w:eastAsia="Arvo" w:hAnsi="Arvo" w:cs="Arvo"/>
-                <w:color w:val="454545"/>
-                <w:sz w:val="20"/>
-                <w:szCs w:val="20"/>
-              </w:rPr>
-              <w:t>Team</w:t>
-            </w:r>
-            <w:proofErr w:type="spellEnd"/>
-            <w:r>
-              <w:rPr>
-                <w:rFonts w:ascii="Arvo" w:eastAsia="Arvo" w:hAnsi="Arvo" w:cs="Arvo"/>
+                <w:b/>
+                <w:bCs/>
+                <w:color w:val="454545"/>
+                <w:sz w:val="20"/>
+                <w:szCs w:val="20"/>
+              </w:rPr>
+            </w:pPr>
+            <w:r>
+              <w:rPr>
+                <w:rFonts w:ascii="Arvo" w:eastAsia="Arvo" w:hAnsi="Arvo" w:cs="Arvo"/>
+                <w:b/>
+                <w:bCs/>
+                <w:color w:val="454545"/>
+                <w:sz w:val="20"/>
+                <w:szCs w:val="20"/>
+              </w:rPr>
+              <w:t>Escoger tema de desarrollo</w:t>
+            </w:r>
+            <w:r>
+              <w:rPr>
+                <w:rFonts w:ascii="Arvo" w:eastAsia="Arvo" w:hAnsi="Arvo" w:cs="Arvo"/>
+                <w:b/>
+                <w:bCs/>
                 <w:color w:val="454545"/>
                 <w:sz w:val="20"/>
                 <w:szCs w:val="20"/>
@@ -1401,34 +1325,29 @@
               <w:jc w:val="left"/>
               <w:rPr>
                 <w:rFonts w:ascii="Arvo" w:eastAsia="Arvo" w:hAnsi="Arvo" w:cs="Arvo"/>
-                <w:color w:val="454545"/>
-                <w:sz w:val="20"/>
-                <w:szCs w:val="20"/>
-              </w:rPr>
-            </w:pPr>
-            <w:r>
-              <w:rPr>
-                <w:rFonts w:ascii="Arvo" w:eastAsia="Arvo" w:hAnsi="Arvo" w:cs="Arvo"/>
-                <w:color w:val="454545"/>
-                <w:sz w:val="20"/>
-                <w:szCs w:val="20"/>
-              </w:rPr>
-              <w:t xml:space="preserve">Definición y cronograma de </w:t>
-            </w:r>
-            <w:proofErr w:type="spellStart"/>
-            <w:r>
-              <w:rPr>
-                <w:rFonts w:ascii="Arvo" w:eastAsia="Arvo" w:hAnsi="Arvo" w:cs="Arvo"/>
-                <w:color w:val="454545"/>
-                <w:sz w:val="20"/>
-                <w:szCs w:val="20"/>
-              </w:rPr>
-              <w:t>Sprints</w:t>
-            </w:r>
-            <w:proofErr w:type="spellEnd"/>
-            <w:r>
-              <w:rPr>
-                <w:rFonts w:ascii="Arvo" w:eastAsia="Arvo" w:hAnsi="Arvo" w:cs="Arvo"/>
+                <w:b/>
+                <w:bCs/>
+                <w:color w:val="454545"/>
+                <w:sz w:val="20"/>
+                <w:szCs w:val="20"/>
+              </w:rPr>
+            </w:pPr>
+            <w:r>
+              <w:rPr>
+                <w:rFonts w:ascii="Arvo" w:eastAsia="Arvo" w:hAnsi="Arvo" w:cs="Arvo"/>
+                <w:b/>
+                <w:bCs/>
+                <w:color w:val="454545"/>
+                <w:sz w:val="20"/>
+                <w:szCs w:val="20"/>
+              </w:rPr>
+              <w:t>Planeación Sprint I</w:t>
+            </w:r>
+            <w:r>
+              <w:rPr>
+                <w:rFonts w:ascii="Arvo" w:eastAsia="Arvo" w:hAnsi="Arvo" w:cs="Arvo"/>
+                <w:b/>
+                <w:bCs/>
                 <w:color w:val="454545"/>
                 <w:sz w:val="20"/>
                 <w:szCs w:val="20"/>
@@ -1438,8 +1357,9 @@
           </w:p>
           <w:p>
             <w:pPr>
+              <w:pStyle w:val="Prrafodelista"/>
               <w:numPr>
-                <w:ilvl w:val="0"/>
+                <w:ilvl w:val="1"/>
                 <w:numId w:val="10"/>
               </w:numPr>
               <w:pBdr>
@@ -1449,29 +1369,28 @@
                 <w:right w:val="nil"/>
                 <w:between w:val="nil"/>
               </w:pBdr>
-              <w:ind w:left="391" w:hanging="283"/>
-              <w:jc w:val="left"/>
-              <w:rPr>
-                <w:rFonts w:ascii="Arvo" w:eastAsia="Arvo" w:hAnsi="Arvo" w:cs="Arvo"/>
-                <w:color w:val="454545"/>
-                <w:sz w:val="20"/>
-                <w:szCs w:val="20"/>
-              </w:rPr>
-            </w:pPr>
-            <w:r>
-              <w:rPr>
-                <w:rFonts w:ascii="Arvo" w:eastAsia="Arvo" w:hAnsi="Arvo" w:cs="Arvo"/>
-                <w:color w:val="454545"/>
-                <w:sz w:val="20"/>
-                <w:szCs w:val="20"/>
-              </w:rPr>
-              <w:t>Definición de responsables y entregables.</w:t>
-            </w:r>
-          </w:p>
-          <w:p>
-            <w:pPr>
+              <w:rPr>
+                <w:rFonts w:ascii="Arvo" w:eastAsia="Arvo" w:hAnsi="Arvo" w:cs="Arvo"/>
+                <w:color w:val="454545"/>
+                <w:sz w:val="20"/>
+                <w:szCs w:val="20"/>
+              </w:rPr>
+            </w:pPr>
+            <w:r>
+              <w:rPr>
+                <w:rFonts w:ascii="Arvo" w:eastAsia="Arvo" w:hAnsi="Arvo" w:cs="Arvo"/>
+                <w:color w:val="454545"/>
+                <w:sz w:val="20"/>
+                <w:szCs w:val="20"/>
+              </w:rPr>
+              <w:t>Visión del producto.</w:t>
+            </w:r>
+          </w:p>
+          <w:p>
+            <w:pPr>
+              <w:pStyle w:val="Prrafodelista"/>
               <w:numPr>
-                <w:ilvl w:val="0"/>
+                <w:ilvl w:val="1"/>
                 <w:numId w:val="10"/>
               </w:numPr>
               <w:pBdr>
@@ -1481,23 +1400,114 @@
                 <w:right w:val="nil"/>
                 <w:between w:val="nil"/>
               </w:pBdr>
-              <w:ind w:left="391" w:hanging="283"/>
-              <w:jc w:val="left"/>
-              <w:rPr>
-                <w:rFonts w:ascii="Arvo" w:eastAsia="Arvo" w:hAnsi="Arvo" w:cs="Arvo"/>
-                <w:color w:val="454545"/>
-                <w:sz w:val="20"/>
-                <w:szCs w:val="20"/>
-              </w:rPr>
-            </w:pPr>
-            <w:r>
-              <w:rPr>
-                <w:rFonts w:ascii="Arvo" w:eastAsia="Arvo" w:hAnsi="Arvo" w:cs="Arvo"/>
-                <w:color w:val="454545"/>
-                <w:sz w:val="20"/>
-                <w:szCs w:val="20"/>
-              </w:rPr>
-              <w:t>Temas varios.</w:t>
+              <w:rPr>
+                <w:rFonts w:ascii="Arvo" w:eastAsia="Arvo" w:hAnsi="Arvo" w:cs="Arvo"/>
+                <w:color w:val="454545"/>
+                <w:sz w:val="20"/>
+                <w:szCs w:val="20"/>
+              </w:rPr>
+            </w:pPr>
+            <w:r>
+              <w:rPr>
+                <w:rFonts w:ascii="Arvo" w:eastAsia="Arvo" w:hAnsi="Arvo" w:cs="Arvo"/>
+                <w:color w:val="454545"/>
+                <w:sz w:val="20"/>
+                <w:szCs w:val="20"/>
+              </w:rPr>
+              <w:t>Historias de usuario.</w:t>
+            </w:r>
+          </w:p>
+          <w:p>
+            <w:pPr>
+              <w:pStyle w:val="Prrafodelista"/>
+              <w:numPr>
+                <w:ilvl w:val="1"/>
+                <w:numId w:val="10"/>
+              </w:numPr>
+              <w:pBdr>
+                <w:top w:val="nil"/>
+                <w:left w:val="nil"/>
+                <w:bottom w:val="nil"/>
+                <w:right w:val="nil"/>
+                <w:between w:val="nil"/>
+              </w:pBdr>
+              <w:rPr>
+                <w:rFonts w:ascii="Arvo" w:eastAsia="Arvo" w:hAnsi="Arvo" w:cs="Arvo"/>
+                <w:color w:val="454545"/>
+                <w:sz w:val="20"/>
+                <w:szCs w:val="20"/>
+              </w:rPr>
+            </w:pPr>
+            <w:r>
+              <w:rPr>
+                <w:rFonts w:ascii="Arvo" w:eastAsia="Arvo" w:hAnsi="Arvo" w:cs="Arvo"/>
+                <w:color w:val="454545"/>
+                <w:sz w:val="20"/>
+                <w:szCs w:val="20"/>
+              </w:rPr>
+              <w:t>Mockups</w:t>
+            </w:r>
+          </w:p>
+          <w:p>
+            <w:pPr>
+              <w:pStyle w:val="Prrafodelista"/>
+              <w:numPr>
+                <w:ilvl w:val="1"/>
+                <w:numId w:val="10"/>
+              </w:numPr>
+              <w:pBdr>
+                <w:top w:val="nil"/>
+                <w:left w:val="nil"/>
+                <w:bottom w:val="nil"/>
+                <w:right w:val="nil"/>
+                <w:between w:val="nil"/>
+              </w:pBdr>
+              <w:rPr>
+                <w:rFonts w:ascii="Arvo" w:eastAsia="Arvo" w:hAnsi="Arvo" w:cs="Arvo"/>
+                <w:color w:val="454545"/>
+                <w:sz w:val="20"/>
+                <w:szCs w:val="20"/>
+              </w:rPr>
+            </w:pPr>
+            <w:r>
+              <w:rPr>
+                <w:rFonts w:ascii="Arvo" w:eastAsia="Arvo" w:hAnsi="Arvo" w:cs="Arvo"/>
+                <w:color w:val="454545"/>
+                <w:sz w:val="20"/>
+                <w:szCs w:val="20"/>
+              </w:rPr>
+              <w:t>Prueba de integración de código en github.</w:t>
+            </w:r>
+          </w:p>
+          <w:p>
+            <w:pPr>
+              <w:pStyle w:val="Prrafodelista"/>
+              <w:numPr>
+                <w:ilvl w:val="1"/>
+                <w:numId w:val="10"/>
+              </w:numPr>
+              <w:pBdr>
+                <w:top w:val="nil"/>
+                <w:left w:val="nil"/>
+                <w:bottom w:val="nil"/>
+                <w:right w:val="nil"/>
+                <w:between w:val="nil"/>
+              </w:pBdr>
+              <w:rPr>
+                <w:rFonts w:ascii="Arvo" w:eastAsia="Arvo" w:hAnsi="Arvo" w:cs="Arvo"/>
+                <w:color w:val="454545"/>
+                <w:sz w:val="20"/>
+                <w:szCs w:val="20"/>
+              </w:rPr>
+            </w:pPr>
+            <w:r>
+              <w:rPr>
+                <w:rFonts w:ascii="Arvo" w:eastAsia="Arvo" w:hAnsi="Arvo" w:cs="Arvo"/>
+                <w:color w:val="454545"/>
+                <w:sz w:val="20"/>
+                <w:szCs w:val="20"/>
+              </w:rPr>
+              <w:t>Definición de roles.</w:t>
             </w:r>
           </w:p>
         </w:tc>
@@ -1544,9 +1554,894 @@
           </w:tcPr>
           <w:p>
             <w:pPr>
+              <w:pStyle w:val="Prrafodelista"/>
+              <w:numPr>
+                <w:ilvl w:val="0"/>
+                <w:numId w:val="13"/>
+              </w:numPr>
+              <w:pBdr>
+                <w:top w:val="nil"/>
+                <w:left w:val="nil"/>
+                <w:bottom w:val="nil"/>
+                <w:right w:val="nil"/>
+                <w:between w:val="nil"/>
+              </w:pBdr>
+              <w:jc w:val="both"/>
+              <w:rPr>
+                <w:rFonts w:ascii="Arvo" w:eastAsia="Arvo" w:hAnsi="Arvo" w:cs="Arvo"/>
+                <w:color w:val="454545"/>
+                <w:sz w:val="20"/>
+                <w:szCs w:val="20"/>
+              </w:rPr>
+            </w:pPr>
+            <w:bookmarkStart w:id="1" w:name="_heading=h.gjdgxs" w:colFirst="0" w:colLast="0"/>
+            <w:bookmarkEnd w:id="1"/>
+            <w:r>
+              <w:rPr>
+                <w:rFonts w:ascii="Arvo" w:eastAsia="Arvo" w:hAnsi="Arvo" w:cs="Arvo"/>
+                <w:b/>
+                <w:bCs/>
+                <w:color w:val="454545"/>
+                <w:sz w:val="20"/>
+                <w:szCs w:val="20"/>
+              </w:rPr>
+              <w:t>Capacitación uso de Zenhub</w:t>
+            </w:r>
+            <w:r>
+              <w:rPr>
+                <w:rFonts w:ascii="Arvo" w:eastAsia="Arvo" w:hAnsi="Arvo" w:cs="Arvo"/>
+                <w:b/>
+                <w:bCs/>
+                <w:color w:val="454545"/>
+                <w:sz w:val="20"/>
+                <w:szCs w:val="20"/>
+              </w:rPr>
+              <w:t>:</w:t>
+            </w:r>
+            <w:r>
+              <w:rPr>
+                <w:rFonts w:ascii="Arvo" w:eastAsia="Arvo" w:hAnsi="Arvo" w:cs="Arvo"/>
+                <w:color w:val="454545"/>
+                <w:sz w:val="20"/>
+                <w:szCs w:val="20"/>
+              </w:rPr>
+              <w:t xml:space="preserve"> Se brinda una breve expicación sobre el uso de Zenhub, por parte de JV y TC, con el fin de que DR, SR y CN, tengan el conocimiento básico necesario para usar la herramienta de forma adecuada.</w:t>
+            </w:r>
+          </w:p>
+          <w:p>
+            <w:pPr>
+              <w:pStyle w:val="Prrafodelista"/>
+              <w:numPr>
+                <w:ilvl w:val="0"/>
+                <w:numId w:val="13"/>
+              </w:numPr>
+              <w:pBdr>
+                <w:top w:val="nil"/>
+                <w:left w:val="nil"/>
+                <w:bottom w:val="nil"/>
+                <w:right w:val="nil"/>
+                <w:between w:val="nil"/>
+              </w:pBdr>
+              <w:jc w:val="both"/>
+              <w:rPr>
+                <w:rFonts w:ascii="Arvo" w:eastAsia="Arvo" w:hAnsi="Arvo" w:cs="Arvo"/>
+                <w:color w:val="454545"/>
+                <w:sz w:val="20"/>
+                <w:szCs w:val="20"/>
+              </w:rPr>
+            </w:pPr>
+            <w:r>
+              <w:rPr>
+                <w:rFonts w:ascii="Arvo" w:eastAsia="Arvo" w:hAnsi="Arvo" w:cs="Arvo"/>
+                <w:b/>
+                <w:bCs/>
+                <w:color w:val="454545"/>
+                <w:sz w:val="20"/>
+                <w:szCs w:val="20"/>
+              </w:rPr>
+              <w:t>Escoger tema de desarrollo:</w:t>
+            </w:r>
+            <w:r>
+              <w:rPr>
+                <w:rFonts w:ascii="Arvo" w:eastAsia="Arvo" w:hAnsi="Arvo" w:cs="Arvo"/>
+                <w:color w:val="454545"/>
+                <w:sz w:val="20"/>
+                <w:szCs w:val="20"/>
+              </w:rPr>
+              <w:t xml:space="preserve"> Se tuvo una serie de inconvenientes al correr Windows XP, en la máquina virtual, que retrasaron la tarea inicial de escoger el tema sobre el cuál se hará el producto</w:t>
+            </w:r>
+            <w:r>
+              <w:rPr>
+                <w:rFonts w:ascii="Arvo" w:eastAsia="Arvo" w:hAnsi="Arvo" w:cs="Arvo"/>
+                <w:color w:val="454545"/>
+                <w:sz w:val="20"/>
+                <w:szCs w:val="20"/>
+              </w:rPr>
+              <w:t>. Sin embargo, pudieron ser solventados y, finalmente, después de haber revisado varios productos, se escoge: Geografía Interactiva de América Latina.</w:t>
+            </w:r>
+          </w:p>
+          <w:p>
+            <w:pPr>
+              <w:numPr>
+                <w:ilvl w:val="0"/>
+                <w:numId w:val="13"/>
+              </w:numPr>
+              <w:pBdr>
+                <w:top w:val="nil"/>
+                <w:left w:val="nil"/>
+                <w:bottom w:val="nil"/>
+                <w:right w:val="nil"/>
+                <w:between w:val="nil"/>
+              </w:pBdr>
+              <w:jc w:val="left"/>
+              <w:rPr>
+                <w:rFonts w:ascii="Arvo" w:eastAsia="Arvo" w:hAnsi="Arvo" w:cs="Arvo"/>
+                <w:b/>
+                <w:bCs/>
+                <w:color w:val="454545"/>
+                <w:sz w:val="20"/>
+                <w:szCs w:val="20"/>
+              </w:rPr>
+            </w:pPr>
+            <w:r>
+              <w:rPr>
+                <w:rFonts w:ascii="Arvo" w:eastAsia="Arvo" w:hAnsi="Arvo" w:cs="Arvo"/>
+                <w:b/>
+                <w:bCs/>
+                <w:color w:val="454545"/>
+                <w:sz w:val="20"/>
+                <w:szCs w:val="20"/>
+              </w:rPr>
+              <w:t>Planeación Sprint I</w:t>
+            </w:r>
+            <w:r>
+              <w:rPr>
+                <w:rFonts w:ascii="Arvo" w:eastAsia="Arvo" w:hAnsi="Arvo" w:cs="Arvo"/>
+                <w:b/>
+                <w:bCs/>
+                <w:color w:val="454545"/>
+                <w:sz w:val="20"/>
+                <w:szCs w:val="20"/>
+              </w:rPr>
+              <w:t xml:space="preserve">: </w:t>
+            </w:r>
+          </w:p>
+          <w:p>
+            <w:pPr>
+              <w:pStyle w:val="Prrafodelista"/>
+              <w:numPr>
+                <w:ilvl w:val="1"/>
+                <w:numId w:val="13"/>
+              </w:numPr>
+              <w:pBdr>
+                <w:top w:val="nil"/>
+                <w:left w:val="nil"/>
+                <w:bottom w:val="nil"/>
+                <w:right w:val="nil"/>
+                <w:between w:val="nil"/>
+              </w:pBdr>
+              <w:rPr>
+                <w:rFonts w:ascii="Arvo" w:eastAsia="Arvo" w:hAnsi="Arvo" w:cs="Arvo"/>
+                <w:color w:val="454545"/>
+                <w:sz w:val="20"/>
+                <w:szCs w:val="20"/>
+              </w:rPr>
+            </w:pPr>
+            <w:r>
+              <w:rPr>
+                <w:rFonts w:ascii="Arvo" w:eastAsia="Arvo" w:hAnsi="Arvo" w:cs="Arvo"/>
+                <w:color w:val="454545"/>
+                <w:sz w:val="20"/>
+                <w:szCs w:val="20"/>
+              </w:rPr>
+              <w:t>Visión del producto</w:t>
+            </w:r>
+            <w:r>
+              <w:rPr>
+                <w:rFonts w:ascii="Arvo" w:eastAsia="Arvo" w:hAnsi="Arvo" w:cs="Arvo"/>
+                <w:color w:val="454545"/>
+                <w:sz w:val="20"/>
+                <w:szCs w:val="20"/>
+              </w:rPr>
+              <w:t>: Será escrita de forma colaborativa, mediante documento compartido en Onedrive.</w:t>
+            </w:r>
+          </w:p>
+          <w:p>
+            <w:pPr>
+              <w:pStyle w:val="Prrafodelista"/>
+              <w:numPr>
+                <w:ilvl w:val="1"/>
+                <w:numId w:val="13"/>
+              </w:numPr>
+              <w:pBdr>
+                <w:top w:val="nil"/>
+                <w:left w:val="nil"/>
+                <w:bottom w:val="nil"/>
+                <w:right w:val="nil"/>
+                <w:between w:val="nil"/>
+              </w:pBdr>
+              <w:rPr>
+                <w:rFonts w:ascii="Arvo" w:eastAsia="Arvo" w:hAnsi="Arvo" w:cs="Arvo"/>
+                <w:color w:val="454545"/>
+                <w:sz w:val="20"/>
+                <w:szCs w:val="20"/>
+              </w:rPr>
+            </w:pPr>
+            <w:r>
+              <w:rPr>
+                <w:rFonts w:ascii="Arvo" w:eastAsia="Arvo" w:hAnsi="Arvo" w:cs="Arvo"/>
+                <w:color w:val="454545"/>
+                <w:sz w:val="20"/>
+                <w:szCs w:val="20"/>
+              </w:rPr>
+              <w:t>Historias de usuario</w:t>
+            </w:r>
+            <w:r>
+              <w:rPr>
+                <w:rFonts w:ascii="Arvo" w:eastAsia="Arvo" w:hAnsi="Arvo" w:cs="Arvo"/>
+                <w:color w:val="454545"/>
+                <w:sz w:val="20"/>
+                <w:szCs w:val="20"/>
+              </w:rPr>
+              <w:t>: Se crea documento colaborativo en Onedrive para que cada quien haga sus aportes a las historia</w:t>
+            </w:r>
+            <w:r>
+              <w:rPr>
+                <w:rFonts w:ascii="Arvo" w:eastAsia="Arvo" w:hAnsi="Arvo" w:cs="Arvo"/>
+                <w:color w:val="454545"/>
+                <w:sz w:val="20"/>
+                <w:szCs w:val="20"/>
+              </w:rPr>
+              <w:t>s</w:t>
+            </w:r>
+            <w:r>
+              <w:rPr>
+                <w:rFonts w:ascii="Arvo" w:eastAsia="Arvo" w:hAnsi="Arvo" w:cs="Arvo"/>
+                <w:color w:val="454545"/>
+                <w:sz w:val="20"/>
+                <w:szCs w:val="20"/>
+              </w:rPr>
+              <w:t xml:space="preserve"> de usuario.</w:t>
+            </w:r>
+          </w:p>
+          <w:p>
+            <w:pPr>
+              <w:pStyle w:val="Prrafodelista"/>
+              <w:numPr>
+                <w:ilvl w:val="1"/>
+                <w:numId w:val="13"/>
+              </w:numPr>
+              <w:pBdr>
+                <w:top w:val="nil"/>
+                <w:left w:val="nil"/>
+                <w:bottom w:val="nil"/>
+                <w:right w:val="nil"/>
+                <w:between w:val="nil"/>
+              </w:pBdr>
+              <w:rPr>
+                <w:rFonts w:ascii="Arvo" w:eastAsia="Arvo" w:hAnsi="Arvo" w:cs="Arvo"/>
+                <w:color w:val="454545"/>
+                <w:sz w:val="20"/>
+                <w:szCs w:val="20"/>
+              </w:rPr>
+            </w:pPr>
+            <w:r>
+              <w:rPr>
+                <w:rFonts w:ascii="Arvo" w:eastAsia="Arvo" w:hAnsi="Arvo" w:cs="Arvo"/>
+                <w:color w:val="454545"/>
+                <w:sz w:val="20"/>
+                <w:szCs w:val="20"/>
+              </w:rPr>
+              <w:lastRenderedPageBreak/>
+              <w:t>Mockups</w:t>
+            </w:r>
+            <w:r>
+              <w:rPr>
+                <w:rFonts w:ascii="Arvo" w:eastAsia="Arvo" w:hAnsi="Arvo" w:cs="Arvo"/>
+                <w:color w:val="454545"/>
+                <w:sz w:val="20"/>
+                <w:szCs w:val="20"/>
+              </w:rPr>
+              <w:t>: Se define realizarlos por medio de la herramienta</w:t>
+            </w:r>
+            <w:r>
+              <w:rPr>
+                <w:rFonts w:ascii="Arvo" w:eastAsia="Arvo" w:hAnsi="Arvo" w:cs="Arvo"/>
+                <w:color w:val="454545"/>
+                <w:sz w:val="20"/>
+                <w:szCs w:val="20"/>
+              </w:rPr>
+              <w:t xml:space="preserve"> Mockflow.</w:t>
+            </w:r>
+          </w:p>
+          <w:p>
+            <w:pPr>
+              <w:pBdr>
+                <w:top w:val="nil"/>
+                <w:left w:val="nil"/>
+                <w:bottom w:val="nil"/>
+                <w:right w:val="nil"/>
+                <w:between w:val="nil"/>
+              </w:pBdr>
+              <w:ind w:left="0"/>
+              <w:rPr>
+                <w:rFonts w:ascii="Arvo" w:eastAsia="Arvo" w:hAnsi="Arvo" w:cs="Arvo"/>
+                <w:color w:val="454545"/>
+                <w:sz w:val="20"/>
+                <w:szCs w:val="20"/>
+              </w:rPr>
+            </w:pPr>
+            <w:r>
+              <w:rPr>
+                <w:rFonts w:ascii="Arvo" w:eastAsia="Arvo" w:hAnsi="Arvo" w:cs="Arvo"/>
+                <w:color w:val="454545"/>
+                <w:sz w:val="20"/>
+                <w:szCs w:val="20"/>
+              </w:rPr>
+              <w:t>Se realiza verificación de lo</w:t>
+            </w:r>
+            <w:r>
+              <w:rPr>
+                <w:rFonts w:ascii="Arvo" w:eastAsia="Arvo" w:hAnsi="Arvo" w:cs="Arvo"/>
+                <w:color w:val="454545"/>
+                <w:sz w:val="20"/>
+                <w:szCs w:val="20"/>
+              </w:rPr>
+              <w:t>s</w:t>
+            </w:r>
+            <w:r>
+              <w:rPr>
+                <w:rFonts w:ascii="Arvo" w:eastAsia="Arvo" w:hAnsi="Arvo" w:cs="Arvo"/>
+                <w:color w:val="454545"/>
+                <w:sz w:val="20"/>
+                <w:szCs w:val="20"/>
+              </w:rPr>
+              <w:t xml:space="preserve"> módulos, </w:t>
+            </w:r>
+            <w:r>
+              <w:rPr>
+                <w:rFonts w:ascii="Arvo" w:eastAsia="Arvo" w:hAnsi="Arvo" w:cs="Arvo"/>
+                <w:color w:val="454545"/>
+                <w:sz w:val="20"/>
+                <w:szCs w:val="20"/>
+              </w:rPr>
+              <w:t>dividiéndolos de la siguiente forma, con el fin de aportar a las historias de usuario y mockups.</w:t>
+            </w:r>
+          </w:p>
+          <w:p>
+            <w:pPr>
+              <w:pBdr>
+                <w:top w:val="nil"/>
+                <w:left w:val="nil"/>
+                <w:bottom w:val="nil"/>
+                <w:right w:val="nil"/>
+                <w:between w:val="nil"/>
+              </w:pBdr>
+              <w:ind w:left="0"/>
+              <w:rPr>
+                <w:rFonts w:ascii="Arvo" w:eastAsia="Arvo" w:hAnsi="Arvo" w:cs="Arvo"/>
+                <w:color w:val="454545"/>
+                <w:sz w:val="20"/>
+                <w:szCs w:val="20"/>
+              </w:rPr>
+            </w:pPr>
+          </w:p>
+          <w:p>
+            <w:pPr>
+              <w:pStyle w:val="Prrafodelista"/>
+              <w:numPr>
+                <w:ilvl w:val="3"/>
+                <w:numId w:val="10"/>
+              </w:numPr>
+              <w:pBdr>
+                <w:top w:val="nil"/>
+                <w:left w:val="nil"/>
+                <w:bottom w:val="nil"/>
+                <w:right w:val="nil"/>
+                <w:between w:val="nil"/>
+              </w:pBdr>
+              <w:rPr>
+                <w:rFonts w:ascii="Arvo" w:eastAsia="Arvo" w:hAnsi="Arvo" w:cs="Arvo"/>
+                <w:color w:val="454545"/>
+                <w:sz w:val="20"/>
+                <w:szCs w:val="20"/>
+              </w:rPr>
+            </w:pPr>
+            <w:r>
+              <w:rPr>
+                <w:rFonts w:ascii="Arvo" w:eastAsia="Arvo" w:hAnsi="Arvo" w:cs="Arvo"/>
+                <w:color w:val="454545"/>
+                <w:sz w:val="20"/>
+                <w:szCs w:val="20"/>
+              </w:rPr>
+              <w:t>Consultar Mapas: Julián</w:t>
+            </w:r>
+          </w:p>
+          <w:p>
+            <w:pPr>
+              <w:pStyle w:val="Prrafodelista"/>
+              <w:numPr>
+                <w:ilvl w:val="3"/>
+                <w:numId w:val="10"/>
+              </w:numPr>
+              <w:pBdr>
+                <w:top w:val="nil"/>
+                <w:left w:val="nil"/>
+                <w:bottom w:val="nil"/>
+                <w:right w:val="nil"/>
+                <w:between w:val="nil"/>
+              </w:pBdr>
+              <w:rPr>
+                <w:rFonts w:ascii="Arvo" w:eastAsia="Arvo" w:hAnsi="Arvo" w:cs="Arvo"/>
+                <w:color w:val="454545"/>
+                <w:sz w:val="20"/>
+                <w:szCs w:val="20"/>
+              </w:rPr>
+            </w:pPr>
+            <w:r>
+              <w:rPr>
+                <w:rFonts w:ascii="Arvo" w:eastAsia="Arvo" w:hAnsi="Arvo" w:cs="Arvo"/>
+                <w:color w:val="454545"/>
+                <w:sz w:val="20"/>
+                <w:szCs w:val="20"/>
+              </w:rPr>
+              <w:t>Consultar textos</w:t>
+            </w:r>
+            <w:r>
+              <w:rPr>
+                <w:rFonts w:ascii="Arvo" w:eastAsia="Arvo" w:hAnsi="Arvo" w:cs="Arvo"/>
+                <w:color w:val="454545"/>
+                <w:sz w:val="20"/>
+                <w:szCs w:val="20"/>
+              </w:rPr>
+              <w:t>: Diana</w:t>
+            </w:r>
+          </w:p>
+          <w:p>
+            <w:pPr>
+              <w:pStyle w:val="Prrafodelista"/>
+              <w:numPr>
+                <w:ilvl w:val="3"/>
+                <w:numId w:val="10"/>
+              </w:numPr>
+              <w:pBdr>
+                <w:top w:val="nil"/>
+                <w:left w:val="nil"/>
+                <w:bottom w:val="nil"/>
+                <w:right w:val="nil"/>
+                <w:between w:val="nil"/>
+              </w:pBdr>
+              <w:rPr>
+                <w:rFonts w:ascii="Arvo" w:eastAsia="Arvo" w:hAnsi="Arvo" w:cs="Arvo"/>
+                <w:color w:val="454545"/>
+                <w:sz w:val="20"/>
+                <w:szCs w:val="20"/>
+              </w:rPr>
+            </w:pPr>
+            <w:r>
+              <w:rPr>
+                <w:rFonts w:ascii="Arvo" w:eastAsia="Arvo" w:hAnsi="Arvo" w:cs="Arvo"/>
+                <w:color w:val="454545"/>
+                <w:sz w:val="20"/>
+                <w:szCs w:val="20"/>
+              </w:rPr>
+              <w:t>Temas Interesantes</w:t>
+            </w:r>
+            <w:r>
+              <w:rPr>
+                <w:rFonts w:ascii="Arvo" w:eastAsia="Arvo" w:hAnsi="Arvo" w:cs="Arvo"/>
+                <w:color w:val="454545"/>
+                <w:sz w:val="20"/>
+                <w:szCs w:val="20"/>
+              </w:rPr>
+              <w:t>: Tatiana</w:t>
+            </w:r>
+          </w:p>
+          <w:p>
+            <w:pPr>
+              <w:pStyle w:val="Prrafodelista"/>
+              <w:numPr>
+                <w:ilvl w:val="3"/>
+                <w:numId w:val="10"/>
+              </w:numPr>
+              <w:pBdr>
+                <w:top w:val="nil"/>
+                <w:left w:val="nil"/>
+                <w:bottom w:val="nil"/>
+                <w:right w:val="nil"/>
+                <w:between w:val="nil"/>
+              </w:pBdr>
+              <w:rPr>
+                <w:rFonts w:ascii="Arvo" w:eastAsia="Arvo" w:hAnsi="Arvo" w:cs="Arvo"/>
+                <w:color w:val="454545"/>
+                <w:sz w:val="20"/>
+                <w:szCs w:val="20"/>
+              </w:rPr>
+            </w:pPr>
+            <w:r>
+              <w:rPr>
+                <w:rFonts w:ascii="Arvo" w:eastAsia="Arvo" w:hAnsi="Arvo" w:cs="Arvo"/>
+                <w:color w:val="454545"/>
+                <w:sz w:val="20"/>
+                <w:szCs w:val="20"/>
+              </w:rPr>
+              <w:t>Curiosear</w:t>
+            </w:r>
+            <w:r>
+              <w:rPr>
+                <w:rFonts w:ascii="Arvo" w:eastAsia="Arvo" w:hAnsi="Arvo" w:cs="Arvo"/>
+                <w:color w:val="454545"/>
+                <w:sz w:val="20"/>
+                <w:szCs w:val="20"/>
+              </w:rPr>
+              <w:t xml:space="preserve">: </w:t>
+            </w:r>
+            <w:r>
+              <w:rPr>
+                <w:rFonts w:ascii="Arvo" w:eastAsia="Arvo" w:hAnsi="Arvo" w:cs="Arvo"/>
+                <w:color w:val="454545"/>
+                <w:sz w:val="20"/>
+                <w:szCs w:val="20"/>
+              </w:rPr>
+              <w:t>Sediel</w:t>
+            </w:r>
+          </w:p>
+          <w:p>
+            <w:pPr>
+              <w:pStyle w:val="Prrafodelista"/>
+              <w:numPr>
+                <w:ilvl w:val="3"/>
+                <w:numId w:val="10"/>
+              </w:numPr>
+              <w:pBdr>
+                <w:top w:val="nil"/>
+                <w:left w:val="nil"/>
+                <w:bottom w:val="nil"/>
+                <w:right w:val="nil"/>
+                <w:between w:val="nil"/>
+              </w:pBdr>
+              <w:rPr>
+                <w:rFonts w:ascii="Arvo" w:eastAsia="Arvo" w:hAnsi="Arvo" w:cs="Arvo"/>
+                <w:color w:val="454545"/>
+                <w:sz w:val="20"/>
+                <w:szCs w:val="20"/>
+              </w:rPr>
+            </w:pPr>
+            <w:r>
+              <w:rPr>
+                <w:rFonts w:ascii="Arvo" w:eastAsia="Arvo" w:hAnsi="Arvo" w:cs="Arvo"/>
+                <w:color w:val="454545"/>
+                <w:sz w:val="20"/>
+                <w:szCs w:val="20"/>
+              </w:rPr>
+              <w:t>Orientaciones y jugar: Camilo</w:t>
+            </w:r>
+            <w:r>
+              <w:rPr>
+                <w:rFonts w:ascii="Arvo" w:eastAsia="Arvo" w:hAnsi="Arvo" w:cs="Arvo"/>
+                <w:color w:val="454545"/>
+                <w:sz w:val="20"/>
+                <w:szCs w:val="20"/>
+              </w:rPr>
+              <w:t xml:space="preserve"> </w:t>
+            </w:r>
+          </w:p>
+          <w:p>
+            <w:pPr>
+              <w:pBdr>
+                <w:top w:val="nil"/>
+                <w:left w:val="nil"/>
+                <w:bottom w:val="nil"/>
+                <w:right w:val="nil"/>
+                <w:between w:val="nil"/>
+              </w:pBdr>
+              <w:ind w:left="0"/>
+              <w:rPr>
+                <w:rFonts w:ascii="Arvo" w:eastAsia="Arvo" w:hAnsi="Arvo" w:cs="Arvo"/>
+                <w:color w:val="454545"/>
+                <w:sz w:val="20"/>
+                <w:szCs w:val="20"/>
+              </w:rPr>
+            </w:pPr>
+            <w:r>
+              <w:rPr>
+                <w:rFonts w:ascii="Arvo" w:eastAsia="Arvo" w:hAnsi="Arvo" w:cs="Arvo"/>
+                <w:noProof/>
+                <w:color w:val="454545"/>
+                <w:sz w:val="20"/>
+                <w:szCs w:val="20"/>
+              </w:rPr>
+              <w:lastRenderedPageBreak/>
+              <w:drawing>
+                <wp:inline distT="0" distB="0" distL="0" distR="0" wp14:anchorId="6688328D" wp14:editId="4E6BF4DD">
+                  <wp:extent cx="4257675" cy="6886575"/>
+                  <wp:effectExtent l="0" t="0" r="9525" b="9525"/>
+                  <wp:docPr id="1" name="Imagen 1"/>
+                  <wp:cNvGraphicFramePr>
+                    <a:graphicFrameLocks xmlns:a="http://schemas.openxmlformats.org/drawingml/2006/main" noChangeAspect="1"/>
+                  </wp:cNvGraphicFramePr>
+                  <a:graphic xmlns:a="http://schemas.openxmlformats.org/drawingml/2006/main">
+                    <a:graphicData uri="http://schemas.openxmlformats.org/drawingml/2006/picture">
+                      <pic:pic xmlns:pic="http://schemas.openxmlformats.org/drawingml/2006/picture">
+                        <pic:nvPicPr>
+                          <pic:cNvPr id="0" name="Picture 1"/>
+                          <pic:cNvPicPr>
+                            <a:picLocks noChangeAspect="1" noChangeArrowheads="1"/>
+                          </pic:cNvPicPr>
+                        </pic:nvPicPr>
+                        <pic:blipFill>
+                          <a:blip r:embed="rId8">
+                            <a:extLst>
+                              <a:ext uri="{28A0092B-C50C-407E-A947-70E740481C1C}">
+                                <a14:useLocalDpi xmlns:a14="http://schemas.microsoft.com/office/drawing/2010/main" val="0"/>
+                              </a:ext>
+                            </a:extLst>
+                          </a:blip>
+                          <a:srcRect/>
+                          <a:stretch>
+                            <a:fillRect/>
+                          </a:stretch>
+                        </pic:blipFill>
+                        <pic:spPr bwMode="auto">
+                          <a:xfrm>
+                            <a:off x="0" y="0"/>
+                            <a:ext cx="4257675" cy="6886575"/>
+                          </a:xfrm>
+                          <a:prstGeom prst="rect">
+                            <a:avLst/>
+                          </a:prstGeom>
+                          <a:noFill/>
+                          <a:ln>
+                            <a:noFill/>
+                          </a:ln>
+                        </pic:spPr>
+                      </pic:pic>
+                    </a:graphicData>
+                  </a:graphic>
+                </wp:inline>
+              </w:drawing>
+            </w:r>
+          </w:p>
+          <w:p>
+            <w:pPr>
+              <w:pStyle w:val="Prrafodelista"/>
+              <w:numPr>
+                <w:ilvl w:val="1"/>
+                <w:numId w:val="13"/>
+              </w:numPr>
+              <w:pBdr>
+                <w:top w:val="nil"/>
+                <w:left w:val="nil"/>
+                <w:bottom w:val="nil"/>
+                <w:right w:val="nil"/>
+                <w:between w:val="nil"/>
+              </w:pBdr>
+              <w:rPr>
+                <w:rFonts w:ascii="Arvo" w:eastAsia="Arvo" w:hAnsi="Arvo" w:cs="Arvo"/>
+                <w:color w:val="454545"/>
+                <w:sz w:val="20"/>
+                <w:szCs w:val="20"/>
+              </w:rPr>
+            </w:pPr>
+            <w:r>
+              <w:rPr>
+                <w:rFonts w:ascii="Arvo" w:eastAsia="Arvo" w:hAnsi="Arvo" w:cs="Arvo"/>
+                <w:color w:val="454545"/>
+                <w:sz w:val="20"/>
+                <w:szCs w:val="20"/>
+              </w:rPr>
+              <w:t>Prueba de integración de código en github</w:t>
+            </w:r>
+            <w:r>
+              <w:rPr>
+                <w:rFonts w:ascii="Arvo" w:eastAsia="Arvo" w:hAnsi="Arvo" w:cs="Arvo"/>
+                <w:color w:val="454545"/>
+                <w:sz w:val="20"/>
+                <w:szCs w:val="20"/>
+              </w:rPr>
+              <w:t>: En el transcurso de la semana, cada quien deberá crear su rama y hacer commit.</w:t>
+            </w:r>
+          </w:p>
+          <w:p>
+            <w:pPr>
+              <w:pStyle w:val="Prrafodelista"/>
+              <w:numPr>
+                <w:ilvl w:val="1"/>
+                <w:numId w:val="13"/>
+              </w:numPr>
+              <w:pBdr>
+                <w:top w:val="nil"/>
+                <w:left w:val="nil"/>
+                <w:bottom w:val="nil"/>
+                <w:right w:val="nil"/>
+                <w:between w:val="nil"/>
+              </w:pBdr>
+              <w:rPr>
+                <w:rFonts w:ascii="Arvo" w:eastAsia="Arvo" w:hAnsi="Arvo" w:cs="Arvo"/>
+                <w:color w:val="454545"/>
+                <w:sz w:val="20"/>
+                <w:szCs w:val="20"/>
+              </w:rPr>
+            </w:pPr>
+            <w:r>
+              <w:rPr>
+                <w:rFonts w:ascii="Arvo" w:eastAsia="Arvo" w:hAnsi="Arvo" w:cs="Arvo"/>
+                <w:color w:val="454545"/>
+                <w:sz w:val="20"/>
+                <w:szCs w:val="20"/>
+              </w:rPr>
+              <w:lastRenderedPageBreak/>
+              <w:t>Definición de roles</w:t>
+            </w:r>
+            <w:r>
+              <w:rPr>
+                <w:rFonts w:ascii="Arvo" w:eastAsia="Arvo" w:hAnsi="Arvo" w:cs="Arvo"/>
+                <w:color w:val="454545"/>
+                <w:sz w:val="20"/>
+                <w:szCs w:val="20"/>
+              </w:rPr>
+              <w:t>: La rotación de Scrum Máster se hará de la siguiente forma:</w:t>
+            </w:r>
+          </w:p>
+          <w:p>
+            <w:pPr>
+              <w:pStyle w:val="Prrafodelista"/>
+              <w:numPr>
+                <w:ilvl w:val="2"/>
+                <w:numId w:val="10"/>
+              </w:numPr>
+              <w:pBdr>
+                <w:top w:val="nil"/>
+                <w:left w:val="nil"/>
+                <w:bottom w:val="nil"/>
+                <w:right w:val="nil"/>
+                <w:between w:val="nil"/>
+              </w:pBdr>
+              <w:rPr>
+                <w:rFonts w:ascii="Arvo" w:eastAsia="Arvo" w:hAnsi="Arvo" w:cs="Arvo"/>
+                <w:color w:val="454545"/>
+                <w:sz w:val="20"/>
+                <w:szCs w:val="20"/>
+              </w:rPr>
+            </w:pPr>
+            <w:r>
+              <w:rPr>
+                <w:rFonts w:ascii="Arvo" w:eastAsia="Arvo" w:hAnsi="Arvo" w:cs="Arvo"/>
+                <w:color w:val="454545"/>
+                <w:sz w:val="20"/>
+                <w:szCs w:val="20"/>
+              </w:rPr>
+              <w:t>Julián Vargas</w:t>
+            </w:r>
+          </w:p>
+          <w:p>
+            <w:pPr>
+              <w:pStyle w:val="Prrafodelista"/>
+              <w:numPr>
+                <w:ilvl w:val="2"/>
+                <w:numId w:val="10"/>
+              </w:numPr>
+              <w:pBdr>
+                <w:top w:val="nil"/>
+                <w:left w:val="nil"/>
+                <w:bottom w:val="nil"/>
+                <w:right w:val="nil"/>
+                <w:between w:val="nil"/>
+              </w:pBdr>
+              <w:rPr>
+                <w:rFonts w:ascii="Arvo" w:eastAsia="Arvo" w:hAnsi="Arvo" w:cs="Arvo"/>
+                <w:color w:val="454545"/>
+                <w:sz w:val="20"/>
+                <w:szCs w:val="20"/>
+              </w:rPr>
+            </w:pPr>
+            <w:r>
+              <w:rPr>
+                <w:rFonts w:ascii="Arvo" w:eastAsia="Arvo" w:hAnsi="Arvo" w:cs="Arvo"/>
+                <w:color w:val="454545"/>
+                <w:sz w:val="20"/>
+                <w:szCs w:val="20"/>
+              </w:rPr>
+              <w:t>Diana Restrepo</w:t>
+            </w:r>
+          </w:p>
+          <w:p>
+            <w:pPr>
+              <w:pStyle w:val="Prrafodelista"/>
+              <w:numPr>
+                <w:ilvl w:val="2"/>
+                <w:numId w:val="10"/>
+              </w:numPr>
+              <w:pBdr>
+                <w:top w:val="nil"/>
+                <w:left w:val="nil"/>
+                <w:bottom w:val="nil"/>
+                <w:right w:val="nil"/>
+                <w:between w:val="nil"/>
+              </w:pBdr>
+              <w:rPr>
+                <w:rFonts w:ascii="Arvo" w:eastAsia="Arvo" w:hAnsi="Arvo" w:cs="Arvo"/>
+                <w:color w:val="454545"/>
+                <w:sz w:val="20"/>
+                <w:szCs w:val="20"/>
+              </w:rPr>
+            </w:pPr>
+            <w:r>
+              <w:rPr>
+                <w:rFonts w:ascii="Arvo" w:eastAsia="Arvo" w:hAnsi="Arvo" w:cs="Arvo"/>
+                <w:color w:val="454545"/>
+                <w:sz w:val="20"/>
+                <w:szCs w:val="20"/>
+              </w:rPr>
+              <w:t>Tatiana Cañón</w:t>
+            </w:r>
+          </w:p>
+          <w:p>
+            <w:pPr>
+              <w:pStyle w:val="Prrafodelista"/>
+              <w:numPr>
+                <w:ilvl w:val="2"/>
+                <w:numId w:val="10"/>
+              </w:numPr>
+              <w:pBdr>
+                <w:top w:val="nil"/>
+                <w:left w:val="nil"/>
+                <w:bottom w:val="nil"/>
+                <w:right w:val="nil"/>
+                <w:between w:val="nil"/>
+              </w:pBdr>
+              <w:rPr>
+                <w:rFonts w:ascii="Arvo" w:eastAsia="Arvo" w:hAnsi="Arvo" w:cs="Arvo"/>
+                <w:color w:val="454545"/>
+                <w:sz w:val="20"/>
+                <w:szCs w:val="20"/>
+              </w:rPr>
+            </w:pPr>
+            <w:r>
+              <w:rPr>
+                <w:rFonts w:ascii="Arvo" w:eastAsia="Arvo" w:hAnsi="Arvo" w:cs="Arvo"/>
+                <w:color w:val="454545"/>
+                <w:sz w:val="20"/>
+                <w:szCs w:val="20"/>
+              </w:rPr>
+              <w:t>Sediel Ruiz</w:t>
+            </w:r>
+          </w:p>
+          <w:p>
+            <w:pPr>
+              <w:pStyle w:val="Prrafodelista"/>
+              <w:numPr>
+                <w:ilvl w:val="2"/>
+                <w:numId w:val="10"/>
+              </w:numPr>
+              <w:pBdr>
+                <w:top w:val="nil"/>
+                <w:left w:val="nil"/>
+                <w:bottom w:val="nil"/>
+                <w:right w:val="nil"/>
+                <w:between w:val="nil"/>
+              </w:pBdr>
+              <w:rPr>
+                <w:rFonts w:ascii="Arvo" w:eastAsia="Arvo" w:hAnsi="Arvo" w:cs="Arvo"/>
+                <w:color w:val="454545"/>
+                <w:sz w:val="20"/>
+                <w:szCs w:val="20"/>
+              </w:rPr>
+            </w:pPr>
+            <w:r>
+              <w:rPr>
+                <w:rFonts w:ascii="Arvo" w:eastAsia="Arvo" w:hAnsi="Arvo" w:cs="Arvo"/>
+                <w:color w:val="454545"/>
+                <w:sz w:val="20"/>
+                <w:szCs w:val="20"/>
+              </w:rPr>
+              <w:t>Camilo Nieto</w:t>
+            </w:r>
+          </w:p>
+          <w:p>
+            <w:pPr>
               <w:pStyle w:val="Ttulo"/>
               <w:spacing w:after="0"/>
-              <w:ind w:left="360"/>
               <w:jc w:val="both"/>
               <w:rPr>
                 <w:rFonts w:ascii="Arvo" w:eastAsia="Arvo" w:hAnsi="Arvo" w:cs="Arvo"/>
@@ -1555,17 +2450,6 @@
                 <w:u w:val="none"/>
               </w:rPr>
             </w:pPr>
-            <w:bookmarkStart w:id="1" w:name="_heading=h.gjdgxs" w:colFirst="0" w:colLast="0"/>
-            <w:bookmarkEnd w:id="1"/>
-            <w:r>
-              <w:rPr>
-                <w:rFonts w:ascii="Arvo" w:eastAsia="Arvo" w:hAnsi="Arvo" w:cs="Arvo"/>
-                <w:color w:val="454545"/>
-                <w:sz w:val="20"/>
-                <w:u w:val="none"/>
-              </w:rPr>
-              <w:t>Todos los participantes lograron asistir a la Reunión programada.</w:t>
-            </w:r>
           </w:p>
         </w:tc>
       </w:tr>
@@ -1755,25 +2639,14 @@
           <w:szCs w:val="20"/>
         </w:rPr>
       </w:pPr>
-      <w:proofErr w:type="spellStart"/>
-      <w:r>
-        <w:rPr>
-          <w:rFonts w:ascii="Arvo" w:eastAsia="Arvo" w:hAnsi="Arvo" w:cs="Arvo"/>
-          <w:color w:val="454545"/>
-          <w:sz w:val="20"/>
-          <w:szCs w:val="20"/>
-        </w:rPr>
-        <w:t>Julian</w:t>
-      </w:r>
-      <w:proofErr w:type="spellEnd"/>
-      <w:r>
-        <w:rPr>
-          <w:rFonts w:ascii="Arvo" w:eastAsia="Arvo" w:hAnsi="Arvo" w:cs="Arvo"/>
-          <w:color w:val="454545"/>
-          <w:sz w:val="20"/>
-          <w:szCs w:val="20"/>
-        </w:rPr>
-        <w:t xml:space="preserve"> Vargas</w:t>
+      <w:r>
+        <w:rPr>
+          <w:rFonts w:ascii="Arvo" w:eastAsia="Arvo" w:hAnsi="Arvo" w:cs="Arvo"/>
+          <w:color w:val="454545"/>
+          <w:sz w:val="20"/>
+          <w:szCs w:val="20"/>
+        </w:rPr>
+        <w:t>Julian Vargas</w:t>
       </w:r>
       <w:r>
         <w:rPr>
@@ -1862,18 +2735,8 @@
           <w:color w:val="454545"/>
           <w:sz w:val="20"/>
         </w:rPr>
-        <w:t xml:space="preserve">Front </w:t>
-      </w:r>
-      <w:proofErr w:type="spellStart"/>
-      <w:r>
-        <w:rPr>
-          <w:rFonts w:ascii="Arvo" w:eastAsia="Arvo" w:hAnsi="Arvo" w:cs="Arvo"/>
-          <w:color w:val="454545"/>
-          <w:sz w:val="20"/>
-        </w:rPr>
-        <w:t>end</w:t>
-      </w:r>
-      <w:proofErr w:type="spellEnd"/>
+        <w:t>Front end</w:t>
+      </w:r>
       <w:r>
         <w:rPr>
           <w:rFonts w:ascii="Arvo" w:eastAsia="Arvo" w:hAnsi="Arvo" w:cs="Arvo"/>
@@ -1934,18 +2797,8 @@
           <w:color w:val="454545"/>
           <w:sz w:val="20"/>
         </w:rPr>
-        <w:t xml:space="preserve">Back </w:t>
-      </w:r>
-      <w:proofErr w:type="spellStart"/>
-      <w:r>
-        <w:rPr>
-          <w:rFonts w:ascii="Arvo" w:eastAsia="Arvo" w:hAnsi="Arvo" w:cs="Arvo"/>
-          <w:color w:val="454545"/>
-          <w:sz w:val="20"/>
-        </w:rPr>
-        <w:t>end</w:t>
-      </w:r>
-      <w:proofErr w:type="spellEnd"/>
+        <w:t>Back end</w:t>
+      </w:r>
     </w:p>
     <w:p>
       <w:pPr>
@@ -2079,20 +2932,8 @@
           <w:sz w:val="20"/>
           <w:szCs w:val="20"/>
         </w:rPr>
-        <w:lastRenderedPageBreak/>
-        <w:t xml:space="preserve">Tatiana </w:t>
-      </w:r>
-      <w:proofErr w:type="spellStart"/>
-      <w:r>
-        <w:rPr>
-          <w:rFonts w:ascii="Arvo" w:eastAsia="Arvo" w:hAnsi="Arvo" w:cs="Arvo"/>
-          <w:color w:val="454545"/>
-          <w:sz w:val="20"/>
-          <w:szCs w:val="20"/>
-        </w:rPr>
-        <w:t>Cañon</w:t>
-      </w:r>
-      <w:proofErr w:type="spellEnd"/>
+        <w:t>Tatiana Cañon</w:t>
+      </w:r>
       <w:r>
         <w:rPr>
           <w:rFonts w:ascii="Arvo" w:eastAsia="Arvo" w:hAnsi="Arvo" w:cs="Arvo"/>
@@ -2147,23 +2988,13 @@
         </w:rPr>
         <w:tab/>
       </w:r>
-      <w:proofErr w:type="spellStart"/>
-      <w:r>
-        <w:rPr>
-          <w:rFonts w:ascii="Arvo" w:eastAsia="Arvo" w:hAnsi="Arvo" w:cs="Arvo"/>
-          <w:color w:val="454545"/>
-          <w:sz w:val="20"/>
-        </w:rPr>
-        <w:t>Sediel</w:t>
-      </w:r>
-      <w:proofErr w:type="spellEnd"/>
-      <w:r>
-        <w:rPr>
-          <w:rFonts w:ascii="Arvo" w:eastAsia="Arvo" w:hAnsi="Arvo" w:cs="Arvo"/>
-          <w:color w:val="454545"/>
-          <w:sz w:val="20"/>
-        </w:rPr>
-        <w:t xml:space="preserve"> Ruiz</w:t>
+      <w:r>
+        <w:rPr>
+          <w:rFonts w:ascii="Arvo" w:eastAsia="Arvo" w:hAnsi="Arvo" w:cs="Arvo"/>
+          <w:color w:val="454545"/>
+          <w:sz w:val="20"/>
+        </w:rPr>
+        <w:t>Sediel Ruiz</w:t>
       </w:r>
     </w:p>
     <w:p>
@@ -2190,18 +3021,8 @@
           <w:color w:val="454545"/>
           <w:sz w:val="20"/>
         </w:rPr>
-        <w:t xml:space="preserve">Front </w:t>
-      </w:r>
-      <w:proofErr w:type="spellStart"/>
-      <w:r>
-        <w:rPr>
-          <w:rFonts w:ascii="Arvo" w:eastAsia="Arvo" w:hAnsi="Arvo" w:cs="Arvo"/>
-          <w:color w:val="454545"/>
-          <w:sz w:val="20"/>
-        </w:rPr>
-        <w:t>end</w:t>
-      </w:r>
-      <w:proofErr w:type="spellEnd"/>
+        <w:t>Front end</w:t>
+      </w:r>
       <w:r>
         <w:rPr>
           <w:rFonts w:ascii="Arvo" w:eastAsia="Arvo" w:hAnsi="Arvo" w:cs="Arvo"/>
@@ -2262,18 +3083,8 @@
           <w:color w:val="454545"/>
           <w:sz w:val="20"/>
         </w:rPr>
-        <w:t xml:space="preserve">Full </w:t>
-      </w:r>
-      <w:proofErr w:type="spellStart"/>
-      <w:r>
-        <w:rPr>
-          <w:rFonts w:ascii="Arvo" w:eastAsia="Arvo" w:hAnsi="Arvo" w:cs="Arvo"/>
-          <w:color w:val="454545"/>
-          <w:sz w:val="20"/>
-        </w:rPr>
-        <w:t>Stack</w:t>
-      </w:r>
-      <w:proofErr w:type="spellEnd"/>
+        <w:t>Full Stack</w:t>
+      </w:r>
     </w:p>
     <w:p>
       <w:pPr>
@@ -2540,7 +3351,7 @@
       </w:r>
     </w:p>
     <w:sectPr>
-      <w:headerReference w:type="default" r:id="rId8"/>
+      <w:headerReference w:type="default" r:id="rId9"/>
       <w:pgSz w:w="12240" w:h="15840"/>
       <w:pgMar w:top="1417" w:right="1701" w:bottom="1417" w:left="1701" w:header="708" w:footer="708" w:gutter="0"/>
       <w:pgNumType w:start="1"/>
@@ -2782,6 +3593,205 @@
     </w:lvl>
   </w:abstractNum>
   <w:abstractNum w:abstractNumId="1" w15:restartNumberingAfterBreak="0">
+    <w:nsid w:val="08544201"/>
+    <w:multiLevelType w:val="multilevel"/>
+    <w:tmpl w:val="C73497BE"/>
+    <w:lvl w:ilvl="0">
+      <w:start w:val="1"/>
+      <w:numFmt w:val="decimal"/>
+      <w:lvlText w:val="%1."/>
+      <w:lvlJc w:val="left"/>
+      <w:pPr>
+        <w:ind w:left="1210" w:hanging="360"/>
+      </w:pPr>
+    </w:lvl>
+    <w:lvl w:ilvl="1">
+      <w:start w:val="1"/>
+      <w:numFmt w:val="lowerLetter"/>
+      <w:lvlText w:val="%2."/>
+      <w:lvlJc w:val="left"/>
+      <w:pPr>
+        <w:ind w:left="1440" w:hanging="360"/>
+      </w:pPr>
+    </w:lvl>
+    <w:lvl w:ilvl="2">
+      <w:start w:val="1"/>
+      <w:numFmt w:val="lowerRoman"/>
+      <w:lvlText w:val="%3."/>
+      <w:lvlJc w:val="right"/>
+      <w:pPr>
+        <w:ind w:left="2160" w:hanging="180"/>
+      </w:pPr>
+    </w:lvl>
+    <w:lvl w:ilvl="3">
+      <w:start w:val="1"/>
+      <w:numFmt w:val="decimal"/>
+      <w:lvlText w:val="%4."/>
+      <w:lvlJc w:val="left"/>
+      <w:pPr>
+        <w:ind w:left="2880" w:hanging="360"/>
+      </w:pPr>
+    </w:lvl>
+    <w:lvl w:ilvl="4">
+      <w:start w:val="1"/>
+      <w:numFmt w:val="lowerLetter"/>
+      <w:lvlText w:val="%5."/>
+      <w:lvlJc w:val="left"/>
+      <w:pPr>
+        <w:ind w:left="3600" w:hanging="360"/>
+      </w:pPr>
+    </w:lvl>
+    <w:lvl w:ilvl="5">
+      <w:start w:val="1"/>
+      <w:numFmt w:val="lowerRoman"/>
+      <w:lvlText w:val="%6."/>
+      <w:lvlJc w:val="right"/>
+      <w:pPr>
+        <w:ind w:left="4320" w:hanging="180"/>
+      </w:pPr>
+    </w:lvl>
+    <w:lvl w:ilvl="6">
+      <w:start w:val="1"/>
+      <w:numFmt w:val="decimal"/>
+      <w:lvlText w:val="%7."/>
+      <w:lvlJc w:val="left"/>
+      <w:pPr>
+        <w:ind w:left="5040" w:hanging="360"/>
+      </w:pPr>
+    </w:lvl>
+    <w:lvl w:ilvl="7">
+      <w:start w:val="1"/>
+      <w:numFmt w:val="lowerLetter"/>
+      <w:lvlText w:val="%8."/>
+      <w:lvlJc w:val="left"/>
+      <w:pPr>
+        <w:ind w:left="5760" w:hanging="360"/>
+      </w:pPr>
+    </w:lvl>
+    <w:lvl w:ilvl="8">
+      <w:start w:val="1"/>
+      <w:numFmt w:val="lowerRoman"/>
+      <w:lvlText w:val="%9."/>
+      <w:lvlJc w:val="right"/>
+      <w:pPr>
+        <w:ind w:left="6480" w:hanging="180"/>
+      </w:pPr>
+    </w:lvl>
+  </w:abstractNum>
+  <w:abstractNum w:abstractNumId="2" w15:restartNumberingAfterBreak="0">
+    <w:nsid w:val="194B092E"/>
+    <w:multiLevelType w:val="hybridMultilevel"/>
+    <w:tmpl w:val="F55EC558"/>
+    <w:lvl w:ilvl="0" w:tplc="9174AE44">
+      <w:start w:val="1"/>
+      <w:numFmt w:val="bullet"/>
+      <w:lvlText w:val="-"/>
+      <w:lvlJc w:val="left"/>
+      <w:pPr>
+        <w:ind w:left="720" w:hanging="360"/>
+      </w:pPr>
+      <w:rPr>
+        <w:rFonts w:ascii="Arvo" w:eastAsia="Arvo" w:hAnsi="Arvo" w:cs="Arvo" w:hint="default"/>
+      </w:rPr>
+    </w:lvl>
+    <w:lvl w:ilvl="1" w:tplc="240A0003" w:tentative="1">
+      <w:start w:val="1"/>
+      <w:numFmt w:val="bullet"/>
+      <w:lvlText w:val="o"/>
+      <w:lvlJc w:val="left"/>
+      <w:pPr>
+        <w:ind w:left="1440" w:hanging="360"/>
+      </w:pPr>
+      <w:rPr>
+        <w:rFonts w:ascii="Courier New" w:hAnsi="Courier New" w:cs="Courier New" w:hint="default"/>
+      </w:rPr>
+    </w:lvl>
+    <w:lvl w:ilvl="2" w:tplc="240A0005" w:tentative="1">
+      <w:start w:val="1"/>
+      <w:numFmt w:val="bullet"/>
+      <w:lvlText w:val=""/>
+      <w:lvlJc w:val="left"/>
+      <w:pPr>
+        <w:ind w:left="2160" w:hanging="360"/>
+      </w:pPr>
+      <w:rPr>
+        <w:rFonts w:ascii="Wingdings" w:hAnsi="Wingdings" w:hint="default"/>
+      </w:rPr>
+    </w:lvl>
+    <w:lvl w:ilvl="3" w:tplc="240A0001" w:tentative="1">
+      <w:start w:val="1"/>
+      <w:numFmt w:val="bullet"/>
+      <w:lvlText w:val=""/>
+      <w:lvlJc w:val="left"/>
+      <w:pPr>
+        <w:ind w:left="2880" w:hanging="360"/>
+      </w:pPr>
+      <w:rPr>
+        <w:rFonts w:ascii="Symbol" w:hAnsi="Symbol" w:hint="default"/>
+      </w:rPr>
+    </w:lvl>
+    <w:lvl w:ilvl="4" w:tplc="240A0003" w:tentative="1">
+      <w:start w:val="1"/>
+      <w:numFmt w:val="bullet"/>
+      <w:lvlText w:val="o"/>
+      <w:lvlJc w:val="left"/>
+      <w:pPr>
+        <w:ind w:left="3600" w:hanging="360"/>
+      </w:pPr>
+      <w:rPr>
+        <w:rFonts w:ascii="Courier New" w:hAnsi="Courier New" w:cs="Courier New" w:hint="default"/>
+      </w:rPr>
+    </w:lvl>
+    <w:lvl w:ilvl="5" w:tplc="240A0005" w:tentative="1">
+      <w:start w:val="1"/>
+      <w:numFmt w:val="bullet"/>
+      <w:lvlText w:val=""/>
+      <w:lvlJc w:val="left"/>
+      <w:pPr>
+        <w:ind w:left="4320" w:hanging="360"/>
+      </w:pPr>
+      <w:rPr>
+        <w:rFonts w:ascii="Wingdings" w:hAnsi="Wingdings" w:hint="default"/>
+      </w:rPr>
+    </w:lvl>
+    <w:lvl w:ilvl="6" w:tplc="240A0001" w:tentative="1">
+      <w:start w:val="1"/>
+      <w:numFmt w:val="bullet"/>
+      <w:lvlText w:val=""/>
+      <w:lvlJc w:val="left"/>
+      <w:pPr>
+        <w:ind w:left="5040" w:hanging="360"/>
+      </w:pPr>
+      <w:rPr>
+        <w:rFonts w:ascii="Symbol" w:hAnsi="Symbol" w:hint="default"/>
+      </w:rPr>
+    </w:lvl>
+    <w:lvl w:ilvl="7" w:tplc="240A0003" w:tentative="1">
+      <w:start w:val="1"/>
+      <w:numFmt w:val="bullet"/>
+      <w:lvlText w:val="o"/>
+      <w:lvlJc w:val="left"/>
+      <w:pPr>
+        <w:ind w:left="5760" w:hanging="360"/>
+      </w:pPr>
+      <w:rPr>
+        <w:rFonts w:ascii="Courier New" w:hAnsi="Courier New" w:cs="Courier New" w:hint="default"/>
+      </w:rPr>
+    </w:lvl>
+    <w:lvl w:ilvl="8" w:tplc="240A0005" w:tentative="1">
+      <w:start w:val="1"/>
+      <w:numFmt w:val="bullet"/>
+      <w:lvlText w:val=""/>
+      <w:lvlJc w:val="left"/>
+      <w:pPr>
+        <w:ind w:left="6480" w:hanging="360"/>
+      </w:pPr>
+      <w:rPr>
+        <w:rFonts w:ascii="Wingdings" w:hAnsi="Wingdings" w:hint="default"/>
+      </w:rPr>
+    </w:lvl>
+  </w:abstractNum>
+  <w:abstractNum w:abstractNumId="3" w15:restartNumberingAfterBreak="0">
     <w:nsid w:val="21E2020F"/>
     <w:multiLevelType w:val="multilevel"/>
     <w:tmpl w:val="6BAACAA6"/>
@@ -2867,7 +3877,7 @@
       </w:pPr>
     </w:lvl>
   </w:abstractNum>
-  <w:abstractNum w:abstractNumId="2" w15:restartNumberingAfterBreak="0">
+  <w:abstractNum w:abstractNumId="4" w15:restartNumberingAfterBreak="0">
     <w:nsid w:val="28F85AEB"/>
     <w:multiLevelType w:val="multilevel"/>
     <w:tmpl w:val="666A4EC4"/>
@@ -2953,7 +3963,7 @@
       </w:pPr>
     </w:lvl>
   </w:abstractNum>
-  <w:abstractNum w:abstractNumId="3" w15:restartNumberingAfterBreak="0">
+  <w:abstractNum w:abstractNumId="5" w15:restartNumberingAfterBreak="0">
     <w:nsid w:val="2EB930A7"/>
     <w:multiLevelType w:val="multilevel"/>
     <w:tmpl w:val="4318534A"/>
@@ -3039,7 +4049,7 @@
       </w:pPr>
     </w:lvl>
   </w:abstractNum>
-  <w:abstractNum w:abstractNumId="4" w15:restartNumberingAfterBreak="0">
+  <w:abstractNum w:abstractNumId="6" w15:restartNumberingAfterBreak="0">
     <w:nsid w:val="388D3C9B"/>
     <w:multiLevelType w:val="multilevel"/>
     <w:tmpl w:val="931637FA"/>
@@ -3152,7 +4162,7 @@
       </w:rPr>
     </w:lvl>
   </w:abstractNum>
-  <w:abstractNum w:abstractNumId="5" w15:restartNumberingAfterBreak="0">
+  <w:abstractNum w:abstractNumId="7" w15:restartNumberingAfterBreak="0">
     <w:nsid w:val="56FD5FF3"/>
     <w:multiLevelType w:val="multilevel"/>
     <w:tmpl w:val="64D49A88"/>
@@ -3238,7 +4248,7 @@
       </w:pPr>
     </w:lvl>
   </w:abstractNum>
-  <w:abstractNum w:abstractNumId="6" w15:restartNumberingAfterBreak="0">
+  <w:abstractNum w:abstractNumId="8" w15:restartNumberingAfterBreak="0">
     <w:nsid w:val="5FA86CAA"/>
     <w:multiLevelType w:val="multilevel"/>
     <w:tmpl w:val="E8F6D836"/>
@@ -3351,7 +4361,93 @@
       </w:rPr>
     </w:lvl>
   </w:abstractNum>
-  <w:abstractNum w:abstractNumId="7" w15:restartNumberingAfterBreak="0">
+  <w:abstractNum w:abstractNumId="9" w15:restartNumberingAfterBreak="0">
+    <w:nsid w:val="626041F7"/>
+    <w:multiLevelType w:val="hybridMultilevel"/>
+    <w:tmpl w:val="BA50179C"/>
+    <w:lvl w:ilvl="0" w:tplc="240A000F">
+      <w:start w:val="1"/>
+      <w:numFmt w:val="decimal"/>
+      <w:lvlText w:val="%1."/>
+      <w:lvlJc w:val="left"/>
+      <w:pPr>
+        <w:ind w:left="720" w:hanging="360"/>
+      </w:pPr>
+    </w:lvl>
+    <w:lvl w:ilvl="1" w:tplc="240A0019">
+      <w:start w:val="1"/>
+      <w:numFmt w:val="lowerLetter"/>
+      <w:lvlText w:val="%2."/>
+      <w:lvlJc w:val="left"/>
+      <w:pPr>
+        <w:ind w:left="1440" w:hanging="360"/>
+      </w:pPr>
+    </w:lvl>
+    <w:lvl w:ilvl="2" w:tplc="240A001B" w:tentative="1">
+      <w:start w:val="1"/>
+      <w:numFmt w:val="lowerRoman"/>
+      <w:lvlText w:val="%3."/>
+      <w:lvlJc w:val="right"/>
+      <w:pPr>
+        <w:ind w:left="2160" w:hanging="180"/>
+      </w:pPr>
+    </w:lvl>
+    <w:lvl w:ilvl="3" w:tplc="240A000F" w:tentative="1">
+      <w:start w:val="1"/>
+      <w:numFmt w:val="decimal"/>
+      <w:lvlText w:val="%4."/>
+      <w:lvlJc w:val="left"/>
+      <w:pPr>
+        <w:ind w:left="2880" w:hanging="360"/>
+      </w:pPr>
+    </w:lvl>
+    <w:lvl w:ilvl="4" w:tplc="240A0019" w:tentative="1">
+      <w:start w:val="1"/>
+      <w:numFmt w:val="lowerLetter"/>
+      <w:lvlText w:val="%5."/>
+      <w:lvlJc w:val="left"/>
+      <w:pPr>
+        <w:ind w:left="3600" w:hanging="360"/>
+      </w:pPr>
+    </w:lvl>
+    <w:lvl w:ilvl="5" w:tplc="240A001B" w:tentative="1">
+      <w:start w:val="1"/>
+      <w:numFmt w:val="lowerRoman"/>
+      <w:lvlText w:val="%6."/>
+      <w:lvlJc w:val="right"/>
+      <w:pPr>
+        <w:ind w:left="4320" w:hanging="180"/>
+      </w:pPr>
+    </w:lvl>
+    <w:lvl w:ilvl="6" w:tplc="240A000F" w:tentative="1">
+      <w:start w:val="1"/>
+      <w:numFmt w:val="decimal"/>
+      <w:lvlText w:val="%7."/>
+      <w:lvlJc w:val="left"/>
+      <w:pPr>
+        <w:ind w:left="5040" w:hanging="360"/>
+      </w:pPr>
+    </w:lvl>
+    <w:lvl w:ilvl="7" w:tplc="240A0019" w:tentative="1">
+      <w:start w:val="1"/>
+      <w:numFmt w:val="lowerLetter"/>
+      <w:lvlText w:val="%8."/>
+      <w:lvlJc w:val="left"/>
+      <w:pPr>
+        <w:ind w:left="5760" w:hanging="360"/>
+      </w:pPr>
+    </w:lvl>
+    <w:lvl w:ilvl="8" w:tplc="240A001B" w:tentative="1">
+      <w:start w:val="1"/>
+      <w:numFmt w:val="lowerRoman"/>
+      <w:lvlText w:val="%9."/>
+      <w:lvlJc w:val="right"/>
+      <w:pPr>
+        <w:ind w:left="6480" w:hanging="180"/>
+      </w:pPr>
+    </w:lvl>
+  </w:abstractNum>
+  <w:abstractNum w:abstractNumId="10" w15:restartNumberingAfterBreak="0">
     <w:nsid w:val="6CC052B6"/>
     <w:multiLevelType w:val="multilevel"/>
     <w:tmpl w:val="C73497BE"/>
@@ -3437,7 +4533,93 @@
       </w:pPr>
     </w:lvl>
   </w:abstractNum>
-  <w:abstractNum w:abstractNumId="8" w15:restartNumberingAfterBreak="0">
+  <w:abstractNum w:abstractNumId="11" w15:restartNumberingAfterBreak="0">
+    <w:nsid w:val="7010546B"/>
+    <w:multiLevelType w:val="multilevel"/>
+    <w:tmpl w:val="C73497BE"/>
+    <w:lvl w:ilvl="0">
+      <w:start w:val="1"/>
+      <w:numFmt w:val="decimal"/>
+      <w:lvlText w:val="%1."/>
+      <w:lvlJc w:val="left"/>
+      <w:pPr>
+        <w:ind w:left="1210" w:hanging="360"/>
+      </w:pPr>
+    </w:lvl>
+    <w:lvl w:ilvl="1">
+      <w:start w:val="1"/>
+      <w:numFmt w:val="lowerLetter"/>
+      <w:lvlText w:val="%2."/>
+      <w:lvlJc w:val="left"/>
+      <w:pPr>
+        <w:ind w:left="1440" w:hanging="360"/>
+      </w:pPr>
+    </w:lvl>
+    <w:lvl w:ilvl="2">
+      <w:start w:val="1"/>
+      <w:numFmt w:val="lowerRoman"/>
+      <w:lvlText w:val="%3."/>
+      <w:lvlJc w:val="right"/>
+      <w:pPr>
+        <w:ind w:left="2160" w:hanging="180"/>
+      </w:pPr>
+    </w:lvl>
+    <w:lvl w:ilvl="3">
+      <w:start w:val="1"/>
+      <w:numFmt w:val="decimal"/>
+      <w:lvlText w:val="%4."/>
+      <w:lvlJc w:val="left"/>
+      <w:pPr>
+        <w:ind w:left="2880" w:hanging="360"/>
+      </w:pPr>
+    </w:lvl>
+    <w:lvl w:ilvl="4">
+      <w:start w:val="1"/>
+      <w:numFmt w:val="lowerLetter"/>
+      <w:lvlText w:val="%5."/>
+      <w:lvlJc w:val="left"/>
+      <w:pPr>
+        <w:ind w:left="3600" w:hanging="360"/>
+      </w:pPr>
+    </w:lvl>
+    <w:lvl w:ilvl="5">
+      <w:start w:val="1"/>
+      <w:numFmt w:val="lowerRoman"/>
+      <w:lvlText w:val="%6."/>
+      <w:lvlJc w:val="right"/>
+      <w:pPr>
+        <w:ind w:left="4320" w:hanging="180"/>
+      </w:pPr>
+    </w:lvl>
+    <w:lvl w:ilvl="6">
+      <w:start w:val="1"/>
+      <w:numFmt w:val="decimal"/>
+      <w:lvlText w:val="%7."/>
+      <w:lvlJc w:val="left"/>
+      <w:pPr>
+        <w:ind w:left="5040" w:hanging="360"/>
+      </w:pPr>
+    </w:lvl>
+    <w:lvl w:ilvl="7">
+      <w:start w:val="1"/>
+      <w:numFmt w:val="lowerLetter"/>
+      <w:lvlText w:val="%8."/>
+      <w:lvlJc w:val="left"/>
+      <w:pPr>
+        <w:ind w:left="5760" w:hanging="360"/>
+      </w:pPr>
+    </w:lvl>
+    <w:lvl w:ilvl="8">
+      <w:start w:val="1"/>
+      <w:numFmt w:val="lowerRoman"/>
+      <w:lvlText w:val="%9."/>
+      <w:lvlJc w:val="right"/>
+      <w:pPr>
+        <w:ind w:left="6480" w:hanging="180"/>
+      </w:pPr>
+    </w:lvl>
+  </w:abstractNum>
+  <w:abstractNum w:abstractNumId="12" w15:restartNumberingAfterBreak="0">
     <w:nsid w:val="71AA65F5"/>
     <w:multiLevelType w:val="multilevel"/>
     <w:tmpl w:val="58D672B6"/>
@@ -3523,7 +4705,7 @@
       </w:pPr>
     </w:lvl>
   </w:abstractNum>
-  <w:abstractNum w:abstractNumId="9" w15:restartNumberingAfterBreak="0">
+  <w:abstractNum w:abstractNumId="13" w15:restartNumberingAfterBreak="0">
     <w:nsid w:val="74C578FE"/>
     <w:multiLevelType w:val="multilevel"/>
     <w:tmpl w:val="02CA72E6"/>
@@ -3610,34 +4792,46 @@
     </w:lvl>
   </w:abstractNum>
   <w:num w:numId="1">
+    <w:abstractNumId w:val="5"/>
+  </w:num>
+  <w:num w:numId="2">
+    <w:abstractNumId w:val="8"/>
+  </w:num>
+  <w:num w:numId="3">
     <w:abstractNumId w:val="3"/>
   </w:num>
-  <w:num w:numId="2">
+  <w:num w:numId="4">
+    <w:abstractNumId w:val="13"/>
+  </w:num>
+  <w:num w:numId="5">
     <w:abstractNumId w:val="6"/>
   </w:num>
-  <w:num w:numId="3">
-    <w:abstractNumId w:val="1"/>
-  </w:num>
-  <w:num w:numId="4">
-    <w:abstractNumId w:val="9"/>
-  </w:num>
-  <w:num w:numId="5">
-    <w:abstractNumId w:val="4"/>
-  </w:num>
   <w:num w:numId="6">
-    <w:abstractNumId w:val="8"/>
+    <w:abstractNumId w:val="12"/>
   </w:num>
   <w:num w:numId="7">
-    <w:abstractNumId w:val="2"/>
+    <w:abstractNumId w:val="4"/>
   </w:num>
   <w:num w:numId="8">
     <w:abstractNumId w:val="0"/>
   </w:num>
   <w:num w:numId="9">
-    <w:abstractNumId w:val="5"/>
+    <w:abstractNumId w:val="7"/>
   </w:num>
   <w:num w:numId="10">
-    <w:abstractNumId w:val="7"/>
+    <w:abstractNumId w:val="10"/>
+  </w:num>
+  <w:num w:numId="11">
+    <w:abstractNumId w:val="11"/>
+  </w:num>
+  <w:num w:numId="12">
+    <w:abstractNumId w:val="2"/>
+  </w:num>
+  <w:num w:numId="13">
+    <w:abstractNumId w:val="9"/>
+  </w:num>
+  <w:num w:numId="14">
+    <w:abstractNumId w:val="1"/>
   </w:num>
 </w:numbering>
 </file>

</xml_diff>